<commit_message>
add ppt of siso
</commit_message>
<xml_diff>
--- a/SISO/ReporteSiso.docx
+++ b/SISO/ReporteSiso.docx
@@ -1460,27 +1460,7 @@
           <w:szCs w:val="24"/>
           <w:lang w:val="es-ES"/>
         </w:rPr>
-        <w:t>Este tipo de controlador pertenece al control de sistemas de entrada y salida SISO (</w:t>
-      </w:r>
-      <w:proofErr w:type="gramStart"/>
-      <w:r>
-        <w:rPr>
-          <w:rFonts w:ascii="Arial" w:hAnsi="Arial" w:cs="Arial"/>
-          <w:sz w:val="24"/>
-          <w:szCs w:val="24"/>
-          <w:lang w:val="es-ES"/>
-        </w:rPr>
-        <w:t>Single</w:t>
-      </w:r>
-      <w:proofErr w:type="gramEnd"/>
-      <w:r>
-        <w:rPr>
-          <w:rFonts w:ascii="Arial" w:hAnsi="Arial" w:cs="Arial"/>
-          <w:sz w:val="24"/>
-          <w:szCs w:val="24"/>
-          <w:lang w:val="es-ES"/>
-        </w:rPr>
-        <w:t xml:space="preserve"> Input Single Output), es un campo fundamental en la teoría de control automático. Se enfoca en el diseño y análisis de sistemas de control que tienen una </w:t>
+        <w:t xml:space="preserve">Este tipo de controlador pertenece al control de sistemas de entrada y salida SISO (Single Input Single Output), es un campo fundamental en la teoría de control automático. Se enfoca en el diseño y análisis de sistemas de control que tienen una </w:t>
       </w:r>
       <w:r>
         <w:rPr>
@@ -1798,6 +1778,63 @@
       <w:r>
         <w:rPr>
           <w:rFonts w:ascii="Arial" w:hAnsi="Arial" w:cs="Arial"/>
+          <w:noProof/>
+          <w:sz w:val="24"/>
+          <w:szCs w:val="24"/>
+        </w:rPr>
+        <w:drawing>
+          <wp:anchor distT="0" distB="0" distL="114300" distR="114300" simplePos="0" relativeHeight="251669504" behindDoc="0" locked="0" layoutInCell="1" allowOverlap="1" wp14:anchorId="4759806C" wp14:editId="074F6F8C">
+            <wp:simplePos x="0" y="0"/>
+            <wp:positionH relativeFrom="margin">
+              <wp:posOffset>184423</wp:posOffset>
+            </wp:positionH>
+            <wp:positionV relativeFrom="paragraph">
+              <wp:posOffset>157480</wp:posOffset>
+            </wp:positionV>
+            <wp:extent cx="2324100" cy="861060"/>
+            <wp:effectExtent l="0" t="0" r="0" b="0"/>
+            <wp:wrapNone/>
+            <wp:docPr id="1349441085" name="Imagen 1" descr="Texto&#10;&#10;Descripción generada automáticamente"/>
+            <wp:cNvGraphicFramePr>
+              <a:graphicFrameLocks xmlns:a="http://schemas.openxmlformats.org/drawingml/2006/main" noChangeAspect="1"/>
+            </wp:cNvGraphicFramePr>
+            <a:graphic xmlns:a="http://schemas.openxmlformats.org/drawingml/2006/main">
+              <a:graphicData uri="http://schemas.openxmlformats.org/drawingml/2006/picture">
+                <pic:pic xmlns:pic="http://schemas.openxmlformats.org/drawingml/2006/picture">
+                  <pic:nvPicPr>
+                    <pic:cNvPr id="1349441085" name="Imagen 1" descr="Texto&#10;&#10;Descripción generada automáticamente"/>
+                    <pic:cNvPicPr/>
+                  </pic:nvPicPr>
+                  <pic:blipFill>
+                    <a:blip r:embed="rId9" cstate="print">
+                      <a:extLst>
+                        <a:ext uri="{28A0092B-C50C-407E-A947-70E740481C1C}">
+                          <a14:useLocalDpi xmlns:a14="http://schemas.microsoft.com/office/drawing/2010/main" val="0"/>
+                        </a:ext>
+                      </a:extLst>
+                    </a:blip>
+                    <a:stretch>
+                      <a:fillRect/>
+                    </a:stretch>
+                  </pic:blipFill>
+                  <pic:spPr>
+                    <a:xfrm>
+                      <a:off x="0" y="0"/>
+                      <a:ext cx="2324100" cy="861060"/>
+                    </a:xfrm>
+                    <a:prstGeom prst="rect">
+                      <a:avLst/>
+                    </a:prstGeom>
+                  </pic:spPr>
+                </pic:pic>
+              </a:graphicData>
+            </a:graphic>
+          </wp:anchor>
+        </w:drawing>
+      </w:r>
+      <w:r>
+        <w:rPr>
+          <w:rFonts w:ascii="Arial" w:hAnsi="Arial" w:cs="Arial"/>
           <w:b/>
           <w:bCs/>
           <w:noProof/>
@@ -1805,10 +1842,10 @@
           <w:szCs w:val="24"/>
         </w:rPr>
         <w:drawing>
-          <wp:anchor distT="0" distB="0" distL="114300" distR="114300" simplePos="0" relativeHeight="251670528" behindDoc="0" locked="0" layoutInCell="1" allowOverlap="1" wp14:anchorId="7B3CFF67" wp14:editId="2157D2AC">
+          <wp:anchor distT="0" distB="0" distL="114300" distR="114300" simplePos="0" relativeHeight="251670528" behindDoc="0" locked="0" layoutInCell="1" allowOverlap="1" wp14:anchorId="7B3CFF67" wp14:editId="5B9E5C15">
             <wp:simplePos x="0" y="0"/>
             <wp:positionH relativeFrom="column">
-              <wp:posOffset>4037965</wp:posOffset>
+              <wp:posOffset>3744050</wp:posOffset>
             </wp:positionH>
             <wp:positionV relativeFrom="paragraph">
               <wp:posOffset>185420</wp:posOffset>
@@ -1828,7 +1865,7 @@
                     <pic:cNvPicPr/>
                   </pic:nvPicPr>
                   <pic:blipFill>
-                    <a:blip r:embed="rId9">
+                    <a:blip r:embed="rId10">
                       <a:extLst>
                         <a:ext uri="{28A0092B-C50C-407E-A947-70E740481C1C}">
                           <a14:useLocalDpi xmlns:a14="http://schemas.microsoft.com/office/drawing/2010/main" val="0"/>
@@ -1863,63 +1900,6 @@
           <w:szCs w:val="24"/>
         </w:rPr>
       </w:pPr>
-      <w:r>
-        <w:rPr>
-          <w:rFonts w:ascii="Arial" w:hAnsi="Arial" w:cs="Arial"/>
-          <w:noProof/>
-          <w:sz w:val="24"/>
-          <w:szCs w:val="24"/>
-        </w:rPr>
-        <w:drawing>
-          <wp:anchor distT="0" distB="0" distL="114300" distR="114300" simplePos="0" relativeHeight="251669504" behindDoc="0" locked="0" layoutInCell="1" allowOverlap="1" wp14:anchorId="4759806C" wp14:editId="745CEB6E">
-            <wp:simplePos x="0" y="0"/>
-            <wp:positionH relativeFrom="margin">
-              <wp:posOffset>-635</wp:posOffset>
-            </wp:positionH>
-            <wp:positionV relativeFrom="paragraph">
-              <wp:posOffset>19050</wp:posOffset>
-            </wp:positionV>
-            <wp:extent cx="2324100" cy="861060"/>
-            <wp:effectExtent l="0" t="0" r="0" b="0"/>
-            <wp:wrapNone/>
-            <wp:docPr id="1349441085" name="Imagen 1" descr="Texto&#10;&#10;Descripción generada automáticamente"/>
-            <wp:cNvGraphicFramePr>
-              <a:graphicFrameLocks xmlns:a="http://schemas.openxmlformats.org/drawingml/2006/main" noChangeAspect="1"/>
-            </wp:cNvGraphicFramePr>
-            <a:graphic xmlns:a="http://schemas.openxmlformats.org/drawingml/2006/main">
-              <a:graphicData uri="http://schemas.openxmlformats.org/drawingml/2006/picture">
-                <pic:pic xmlns:pic="http://schemas.openxmlformats.org/drawingml/2006/picture">
-                  <pic:nvPicPr>
-                    <pic:cNvPr id="1349441085" name="Imagen 1" descr="Texto&#10;&#10;Descripción generada automáticamente"/>
-                    <pic:cNvPicPr/>
-                  </pic:nvPicPr>
-                  <pic:blipFill>
-                    <a:blip r:embed="rId10" cstate="print">
-                      <a:extLst>
-                        <a:ext uri="{28A0092B-C50C-407E-A947-70E740481C1C}">
-                          <a14:useLocalDpi xmlns:a14="http://schemas.microsoft.com/office/drawing/2010/main" val="0"/>
-                        </a:ext>
-                      </a:extLst>
-                    </a:blip>
-                    <a:stretch>
-                      <a:fillRect/>
-                    </a:stretch>
-                  </pic:blipFill>
-                  <pic:spPr>
-                    <a:xfrm>
-                      <a:off x="0" y="0"/>
-                      <a:ext cx="2324100" cy="861060"/>
-                    </a:xfrm>
-                    <a:prstGeom prst="rect">
-                      <a:avLst/>
-                    </a:prstGeom>
-                  </pic:spPr>
-                </pic:pic>
-              </a:graphicData>
-            </a:graphic>
-          </wp:anchor>
-        </w:drawing>
-      </w:r>
     </w:p>
     <w:p>
       <w:pPr>
@@ -2649,16 +2629,7 @@
             <w:szCs w:val="24"/>
             <w:lang w:val="en-US"/>
           </w:rPr>
-          <m:t xml:space="preserve"> (</m:t>
-        </m:r>
-        <m:r>
-          <w:rPr>
-            <w:rFonts w:ascii="Cambria Math" w:eastAsiaTheme="minorEastAsia" w:hAnsi="Cambria Math" w:cs="Arial"/>
-            <w:sz w:val="24"/>
-            <w:szCs w:val="24"/>
-            <w:lang w:val="en-US"/>
-          </w:rPr>
-          <m:t>sen</m:t>
+          <m:t xml:space="preserve"> (sen</m:t>
         </m:r>
         <m:d>
           <m:dPr>
@@ -2680,25 +2651,7 @@
                 <w:szCs w:val="24"/>
                 <w:lang w:val="en-US"/>
               </w:rPr>
-              <m:t>x</m:t>
-            </m:r>
-            <m:r>
-              <w:rPr>
-                <w:rFonts w:ascii="Cambria Math" w:eastAsiaTheme="minorEastAsia" w:hAnsi="Cambria Math" w:cs="Arial"/>
-                <w:sz w:val="24"/>
-                <w:szCs w:val="24"/>
-                <w:lang w:val="en-US"/>
-              </w:rPr>
-              <m:t>+</m:t>
-            </m:r>
-            <m:r>
-              <w:rPr>
-                <w:rFonts w:ascii="Cambria Math" w:eastAsiaTheme="minorEastAsia" w:hAnsi="Cambria Math" w:cs="Arial"/>
-                <w:sz w:val="24"/>
-                <w:szCs w:val="24"/>
-                <w:lang w:val="en-US"/>
-              </w:rPr>
-              <m:t>θ</m:t>
+              <m:t>x+θ</m:t>
             </m:r>
           </m:e>
         </m:d>
@@ -2818,25 +2771,7 @@
                     <w:szCs w:val="24"/>
                     <w:lang w:val="en-US"/>
                   </w:rPr>
-                  <m:t>x</m:t>
-                </m:r>
-                <m:r>
-                  <w:rPr>
-                    <w:rFonts w:ascii="Cambria Math" w:eastAsiaTheme="minorEastAsia" w:hAnsi="Cambria Math" w:cs="Arial"/>
-                    <w:sz w:val="24"/>
-                    <w:szCs w:val="24"/>
-                    <w:lang w:val="en-US"/>
-                  </w:rPr>
-                  <m:t>+</m:t>
-                </m:r>
-                <m:r>
-                  <w:rPr>
-                    <w:rFonts w:ascii="Cambria Math" w:eastAsiaTheme="minorEastAsia" w:hAnsi="Cambria Math" w:cs="Arial"/>
-                    <w:sz w:val="24"/>
-                    <w:szCs w:val="24"/>
-                    <w:lang w:val="en-US"/>
-                  </w:rPr>
-                  <m:t>θ</m:t>
+                  <m:t>x+θ</m:t>
                 </m:r>
               </m:e>
             </m:d>
@@ -2987,79 +2922,7 @@
             <w:szCs w:val="24"/>
             <w:lang w:val="en-US"/>
           </w:rPr>
-          <m:t xml:space="preserve"> </m:t>
-        </m:r>
-        <m:r>
-          <w:rPr>
-            <w:rFonts w:ascii="Cambria Math" w:eastAsiaTheme="minorEastAsia" w:hAnsi="Cambria Math" w:cs="Arial"/>
-            <w:sz w:val="24"/>
-            <w:szCs w:val="24"/>
-            <w:lang w:val="en-US"/>
-          </w:rPr>
-          <m:t>sen</m:t>
-        </m:r>
-        <m:r>
-          <w:rPr>
-            <w:rFonts w:ascii="Cambria Math" w:eastAsiaTheme="minorEastAsia" w:hAnsi="Cambria Math" w:cs="Arial"/>
-            <w:sz w:val="24"/>
-            <w:szCs w:val="24"/>
-            <w:lang w:val="en-US"/>
-          </w:rPr>
-          <m:t>(</m:t>
-        </m:r>
-        <m:r>
-          <w:rPr>
-            <w:rFonts w:ascii="Cambria Math" w:eastAsiaTheme="minorEastAsia" w:hAnsi="Cambria Math" w:cs="Arial"/>
-            <w:sz w:val="24"/>
-            <w:szCs w:val="24"/>
-            <w:lang w:val="en-US"/>
-          </w:rPr>
-          <m:t>x</m:t>
-        </m:r>
-        <m:r>
-          <w:rPr>
-            <w:rFonts w:ascii="Cambria Math" w:eastAsiaTheme="minorEastAsia" w:hAnsi="Cambria Math" w:cs="Arial"/>
-            <w:sz w:val="24"/>
-            <w:szCs w:val="24"/>
-            <w:lang w:val="en-US"/>
-          </w:rPr>
-          <m:t>+</m:t>
-        </m:r>
-        <m:r>
-          <w:rPr>
-            <w:rFonts w:ascii="Cambria Math" w:eastAsiaTheme="minorEastAsia" w:hAnsi="Cambria Math" w:cs="Arial"/>
-            <w:sz w:val="24"/>
-            <w:szCs w:val="24"/>
-            <w:lang w:val="en-US"/>
-          </w:rPr>
-          <m:t>θ</m:t>
-        </m:r>
-        <m:r>
-          <w:rPr>
-            <w:rFonts w:ascii="Cambria Math" w:eastAsiaTheme="minorEastAsia" w:hAnsi="Cambria Math" w:cs="Arial"/>
-            <w:sz w:val="24"/>
-            <w:szCs w:val="24"/>
-            <w:lang w:val="en-US"/>
-          </w:rPr>
-          <m:t>+</m:t>
-        </m:r>
-        <m:r>
-          <w:rPr>
-            <w:rFonts w:ascii="Cambria Math" w:eastAsiaTheme="minorEastAsia" w:hAnsi="Cambria Math" w:cs="Arial"/>
-            <w:sz w:val="24"/>
-            <w:szCs w:val="24"/>
-            <w:lang w:val="en-US"/>
-          </w:rPr>
-          <m:t>τ</m:t>
-        </m:r>
-        <m:r>
-          <w:rPr>
-            <w:rFonts w:ascii="Cambria Math" w:eastAsiaTheme="minorEastAsia" w:hAnsi="Cambria Math" w:cs="Arial"/>
-            <w:sz w:val="24"/>
-            <w:szCs w:val="24"/>
-            <w:lang w:val="en-US"/>
-          </w:rPr>
-          <m:t>)</m:t>
+          <m:t xml:space="preserve"> sen(x+θ+τ)</m:t>
         </m:r>
       </m:oMath>
       <w:r>
@@ -3235,17 +3098,7 @@
               <w:highlight w:val="yellow"/>
               <w:lang w:val="en-US"/>
             </w:rPr>
-            <m:t>y</m:t>
-          </m:r>
-          <m:r>
-            <w:rPr>
-              <w:rFonts w:ascii="Cambria Math" w:eastAsiaTheme="minorEastAsia" w:hAnsi="Cambria Math" w:cs="Arial"/>
-              <w:sz w:val="24"/>
-              <w:szCs w:val="24"/>
-              <w:highlight w:val="yellow"/>
-              <w:lang w:val="en-US"/>
-            </w:rPr>
-            <m:t>=</m:t>
+            <m:t>y=</m:t>
           </m:r>
           <m:rad>
             <m:radPr>
@@ -3359,67 +3212,7 @@
               <w:highlight w:val="yellow"/>
               <w:lang w:val="en-US"/>
             </w:rPr>
-            <m:t>sen(</m:t>
-          </m:r>
-          <m:r>
-            <w:rPr>
-              <w:rFonts w:ascii="Cambria Math" w:eastAsiaTheme="minorEastAsia" w:hAnsi="Cambria Math" w:cs="Arial"/>
-              <w:sz w:val="24"/>
-              <w:szCs w:val="24"/>
-              <w:highlight w:val="yellow"/>
-              <w:lang w:val="en-US"/>
-            </w:rPr>
-            <m:t>y</m:t>
-          </m:r>
-          <m:r>
-            <w:rPr>
-              <w:rFonts w:ascii="Cambria Math" w:eastAsiaTheme="minorEastAsia" w:hAnsi="Cambria Math" w:cs="Arial"/>
-              <w:sz w:val="24"/>
-              <w:szCs w:val="24"/>
-              <w:highlight w:val="yellow"/>
-              <w:lang w:val="en-US"/>
-            </w:rPr>
-            <m:t>+</m:t>
-          </m:r>
-          <m:r>
-            <w:rPr>
-              <w:rFonts w:ascii="Cambria Math" w:eastAsiaTheme="minorEastAsia" w:hAnsi="Cambria Math" w:cs="Arial"/>
-              <w:sz w:val="24"/>
-              <w:szCs w:val="24"/>
-              <w:highlight w:val="yellow"/>
-              <w:lang w:val="en-US"/>
-            </w:rPr>
-            <m:t>v</m:t>
-          </m:r>
-          <m:r>
-            <w:rPr>
-              <w:rFonts w:ascii="Cambria Math" w:eastAsiaTheme="minorEastAsia" w:hAnsi="Cambria Math" w:cs="Arial"/>
-              <w:sz w:val="24"/>
-              <w:szCs w:val="24"/>
-              <w:highlight w:val="yellow"/>
-              <w:lang w:val="en-US"/>
-            </w:rPr>
-            <m:t>+</m:t>
-          </m:r>
-          <m:r>
-            <w:rPr>
-              <w:rFonts w:ascii="Cambria Math" w:eastAsiaTheme="minorEastAsia" w:hAnsi="Cambria Math" w:cs="Arial"/>
-              <w:sz w:val="24"/>
-              <w:szCs w:val="24"/>
-              <w:highlight w:val="yellow"/>
-              <w:lang w:val="en-US"/>
-            </w:rPr>
-            <m:t xml:space="preserve"> β</m:t>
-          </m:r>
-          <m:r>
-            <w:rPr>
-              <w:rFonts w:ascii="Cambria Math" w:eastAsiaTheme="minorEastAsia" w:hAnsi="Cambria Math" w:cs="Arial"/>
-              <w:sz w:val="24"/>
-              <w:szCs w:val="24"/>
-              <w:highlight w:val="yellow"/>
-              <w:lang w:val="en-US"/>
-            </w:rPr>
-            <m:t>)</m:t>
+            <m:t>sen(y+v+ β)</m:t>
           </m:r>
         </m:oMath>
       </m:oMathPara>
@@ -3788,15 +3581,7 @@
               <w:sz w:val="24"/>
               <w:szCs w:val="24"/>
             </w:rPr>
-            <m:t xml:space="preserve"> </m:t>
-          </m:r>
-          <m:r>
-            <w:rPr>
-              <w:rFonts w:ascii="Cambria Math" w:eastAsiaTheme="minorEastAsia" w:hAnsi="Cambria Math" w:cs="Arial"/>
-              <w:sz w:val="24"/>
-              <w:szCs w:val="24"/>
-            </w:rPr>
-            <m:t>sen</m:t>
+            <m:t xml:space="preserve"> sen</m:t>
           </m:r>
           <m:d>
             <m:dPr>
@@ -3816,39 +3601,7 @@
                   <w:sz w:val="24"/>
                   <w:szCs w:val="24"/>
                 </w:rPr>
-                <m:t>x</m:t>
-              </m:r>
-              <m:r>
-                <w:rPr>
-                  <w:rFonts w:ascii="Cambria Math" w:eastAsiaTheme="minorEastAsia" w:hAnsi="Cambria Math" w:cs="Arial"/>
-                  <w:sz w:val="24"/>
-                  <w:szCs w:val="24"/>
-                </w:rPr>
-                <m:t>+</m:t>
-              </m:r>
-              <m:r>
-                <w:rPr>
-                  <w:rFonts w:ascii="Cambria Math" w:eastAsiaTheme="minorEastAsia" w:hAnsi="Cambria Math" w:cs="Arial"/>
-                  <w:sz w:val="24"/>
-                  <w:szCs w:val="24"/>
-                </w:rPr>
-                <m:t>θ</m:t>
-              </m:r>
-              <m:r>
-                <w:rPr>
-                  <w:rFonts w:ascii="Cambria Math" w:eastAsiaTheme="minorEastAsia" w:hAnsi="Cambria Math" w:cs="Arial"/>
-                  <w:sz w:val="24"/>
-                  <w:szCs w:val="24"/>
-                </w:rPr>
-                <m:t>+</m:t>
-              </m:r>
-              <m:r>
-                <w:rPr>
-                  <w:rFonts w:ascii="Cambria Math" w:eastAsiaTheme="minorEastAsia" w:hAnsi="Cambria Math" w:cs="Arial"/>
-                  <w:sz w:val="24"/>
-                  <w:szCs w:val="24"/>
-                </w:rPr>
-                <m:t>τ</m:t>
+                <m:t>x+θ+τ</m:t>
               </m:r>
             </m:e>
           </m:d>
@@ -4196,39 +3949,7 @@
                       <w:sz w:val="24"/>
                       <w:szCs w:val="24"/>
                     </w:rPr>
-                    <m:t>x</m:t>
-                  </m:r>
-                  <m:r>
-                    <w:rPr>
-                      <w:rFonts w:ascii="Cambria Math" w:eastAsiaTheme="minorEastAsia" w:hAnsi="Cambria Math" w:cs="Arial"/>
-                      <w:sz w:val="24"/>
-                      <w:szCs w:val="24"/>
-                    </w:rPr>
-                    <m:t>+</m:t>
-                  </m:r>
-                  <m:r>
-                    <w:rPr>
-                      <w:rFonts w:ascii="Cambria Math" w:eastAsiaTheme="minorEastAsia" w:hAnsi="Cambria Math" w:cs="Arial"/>
-                      <w:sz w:val="24"/>
-                      <w:szCs w:val="24"/>
-                    </w:rPr>
-                    <m:t>θ</m:t>
-                  </m:r>
-                  <m:r>
-                    <w:rPr>
-                      <w:rFonts w:ascii="Cambria Math" w:eastAsiaTheme="minorEastAsia" w:hAnsi="Cambria Math" w:cs="Arial"/>
-                      <w:sz w:val="24"/>
-                      <w:szCs w:val="24"/>
-                    </w:rPr>
-                    <m:t>+</m:t>
-                  </m:r>
-                  <m:r>
-                    <w:rPr>
-                      <w:rFonts w:ascii="Cambria Math" w:eastAsiaTheme="minorEastAsia" w:hAnsi="Cambria Math" w:cs="Arial"/>
-                      <w:sz w:val="24"/>
-                      <w:szCs w:val="24"/>
-                    </w:rPr>
-                    <m:t>τ</m:t>
+                    <m:t>x+θ+τ</m:t>
                   </m:r>
                 </m:e>
               </m:d>
@@ -4500,39 +4221,7 @@
                       <w:sz w:val="24"/>
                       <w:szCs w:val="24"/>
                     </w:rPr>
-                    <m:t>x</m:t>
-                  </m:r>
-                  <m:r>
-                    <w:rPr>
-                      <w:rFonts w:ascii="Cambria Math" w:eastAsiaTheme="minorEastAsia" w:hAnsi="Cambria Math" w:cs="Arial"/>
-                      <w:sz w:val="24"/>
-                      <w:szCs w:val="24"/>
-                    </w:rPr>
-                    <m:t>+</m:t>
-                  </m:r>
-                  <m:r>
-                    <w:rPr>
-                      <w:rFonts w:ascii="Cambria Math" w:eastAsiaTheme="minorEastAsia" w:hAnsi="Cambria Math" w:cs="Arial"/>
-                      <w:sz w:val="24"/>
-                      <w:szCs w:val="24"/>
-                    </w:rPr>
-                    <m:t>θ</m:t>
-                  </m:r>
-                  <m:r>
-                    <w:rPr>
-                      <w:rFonts w:ascii="Cambria Math" w:eastAsiaTheme="minorEastAsia" w:hAnsi="Cambria Math" w:cs="Arial"/>
-                      <w:sz w:val="24"/>
-                      <w:szCs w:val="24"/>
-                    </w:rPr>
-                    <m:t>+</m:t>
-                  </m:r>
-                  <m:r>
-                    <w:rPr>
-                      <w:rFonts w:ascii="Cambria Math" w:eastAsiaTheme="minorEastAsia" w:hAnsi="Cambria Math" w:cs="Arial"/>
-                      <w:sz w:val="24"/>
-                      <w:szCs w:val="24"/>
-                    </w:rPr>
-                    <m:t>τ</m:t>
+                    <m:t>x+θ+τ</m:t>
                   </m:r>
                 </m:e>
               </m:d>
@@ -4632,23 +4321,7 @@
               <w:sz w:val="24"/>
               <w:szCs w:val="24"/>
             </w:rPr>
-            <m:t>=</m:t>
-          </m:r>
-          <m:r>
-            <w:rPr>
-              <w:rFonts w:ascii="Cambria Math" w:eastAsiaTheme="minorEastAsia" w:hAnsi="Cambria Math" w:cs="Arial"/>
-              <w:sz w:val="24"/>
-              <w:szCs w:val="24"/>
-            </w:rPr>
-            <m:t>Cte</m:t>
-          </m:r>
-          <m:r>
-            <w:rPr>
-              <w:rFonts w:ascii="Cambria Math" w:eastAsiaTheme="minorEastAsia" w:hAnsi="Cambria Math" w:cs="Arial"/>
-              <w:sz w:val="24"/>
-              <w:szCs w:val="24"/>
-            </w:rPr>
-            <m:t>-</m:t>
+            <m:t>=Cte-</m:t>
           </m:r>
           <m:rad>
             <m:radPr>
@@ -4780,39 +4453,7 @@
                       <w:sz w:val="24"/>
                       <w:szCs w:val="24"/>
                     </w:rPr>
-                    <m:t>x</m:t>
-                  </m:r>
-                  <m:r>
-                    <w:rPr>
-                      <w:rFonts w:ascii="Cambria Math" w:eastAsiaTheme="minorEastAsia" w:hAnsi="Cambria Math" w:cs="Arial"/>
-                      <w:sz w:val="24"/>
-                      <w:szCs w:val="24"/>
-                    </w:rPr>
-                    <m:t>+</m:t>
-                  </m:r>
-                  <m:r>
-                    <w:rPr>
-                      <w:rFonts w:ascii="Cambria Math" w:eastAsiaTheme="minorEastAsia" w:hAnsi="Cambria Math" w:cs="Arial"/>
-                      <w:sz w:val="24"/>
-                      <w:szCs w:val="24"/>
-                    </w:rPr>
-                    <m:t>θ</m:t>
-                  </m:r>
-                  <m:r>
-                    <w:rPr>
-                      <w:rFonts w:ascii="Cambria Math" w:eastAsiaTheme="minorEastAsia" w:hAnsi="Cambria Math" w:cs="Arial"/>
-                      <w:sz w:val="24"/>
-                      <w:szCs w:val="24"/>
-                    </w:rPr>
-                    <m:t>+</m:t>
-                  </m:r>
-                  <m:r>
-                    <w:rPr>
-                      <w:rFonts w:ascii="Cambria Math" w:eastAsiaTheme="minorEastAsia" w:hAnsi="Cambria Math" w:cs="Arial"/>
-                      <w:sz w:val="24"/>
-                      <w:szCs w:val="24"/>
-                    </w:rPr>
-                    <m:t>τ</m:t>
+                    <m:t>x+θ+τ</m:t>
                   </m:r>
                 </m:e>
               </m:d>
@@ -4998,25 +4639,7 @@
               <w:szCs w:val="24"/>
               <w:highlight w:val="yellow"/>
             </w:rPr>
-            <m:t>=</m:t>
-          </m:r>
-          <m:r>
-            <w:rPr>
-              <w:rFonts w:ascii="Cambria Math" w:eastAsiaTheme="minorEastAsia" w:hAnsi="Cambria Math" w:cs="Arial"/>
-              <w:sz w:val="24"/>
-              <w:szCs w:val="24"/>
-              <w:highlight w:val="yellow"/>
-            </w:rPr>
-            <m:t>Cte</m:t>
-          </m:r>
-          <m:r>
-            <w:rPr>
-              <w:rFonts w:ascii="Cambria Math" w:eastAsiaTheme="minorEastAsia" w:hAnsi="Cambria Math" w:cs="Arial"/>
-              <w:sz w:val="24"/>
-              <w:szCs w:val="24"/>
-              <w:highlight w:val="yellow"/>
-            </w:rPr>
-            <m:t>-</m:t>
+            <m:t>=Cte-</m:t>
           </m:r>
           <m:func>
             <m:funcPr>
@@ -5063,43 +4686,7 @@
                       <w:szCs w:val="24"/>
                       <w:highlight w:val="yellow"/>
                     </w:rPr>
-                    <m:t>x</m:t>
-                  </m:r>
-                  <m:r>
-                    <w:rPr>
-                      <w:rFonts w:ascii="Cambria Math" w:eastAsiaTheme="minorEastAsia" w:hAnsi="Cambria Math" w:cs="Arial"/>
-                      <w:sz w:val="24"/>
-                      <w:szCs w:val="24"/>
-                      <w:highlight w:val="yellow"/>
-                    </w:rPr>
-                    <m:t>+</m:t>
-                  </m:r>
-                  <m:r>
-                    <w:rPr>
-                      <w:rFonts w:ascii="Cambria Math" w:eastAsiaTheme="minorEastAsia" w:hAnsi="Cambria Math" w:cs="Arial"/>
-                      <w:sz w:val="24"/>
-                      <w:szCs w:val="24"/>
-                      <w:highlight w:val="yellow"/>
-                    </w:rPr>
-                    <m:t>θ</m:t>
-                  </m:r>
-                  <m:r>
-                    <w:rPr>
-                      <w:rFonts w:ascii="Cambria Math" w:eastAsiaTheme="minorEastAsia" w:hAnsi="Cambria Math" w:cs="Arial"/>
-                      <w:sz w:val="24"/>
-                      <w:szCs w:val="24"/>
-                      <w:highlight w:val="yellow"/>
-                    </w:rPr>
-                    <m:t>+</m:t>
-                  </m:r>
-                  <m:r>
-                    <w:rPr>
-                      <w:rFonts w:ascii="Cambria Math" w:eastAsiaTheme="minorEastAsia" w:hAnsi="Cambria Math" w:cs="Arial"/>
-                      <w:sz w:val="24"/>
-                      <w:szCs w:val="24"/>
-                      <w:highlight w:val="yellow"/>
-                    </w:rPr>
-                    <m:t>τ</m:t>
+                    <m:t>x+θ+τ</m:t>
                   </m:r>
                 </m:e>
               </m:d>
@@ -5310,25 +4897,7 @@
               <w:szCs w:val="24"/>
               <w:highlight w:val="yellow"/>
             </w:rPr>
-            <m:t>=</m:t>
-          </m:r>
-          <m:r>
-            <w:rPr>
-              <w:rFonts w:ascii="Cambria Math" w:eastAsiaTheme="minorEastAsia" w:hAnsi="Cambria Math" w:cs="Arial"/>
-              <w:sz w:val="24"/>
-              <w:szCs w:val="24"/>
-              <w:highlight w:val="yellow"/>
-            </w:rPr>
-            <m:t>Cte</m:t>
-          </m:r>
-          <m:r>
-            <w:rPr>
-              <w:rFonts w:ascii="Cambria Math" w:eastAsiaTheme="minorEastAsia" w:hAnsi="Cambria Math" w:cs="Arial"/>
-              <w:sz w:val="24"/>
-              <w:szCs w:val="24"/>
-              <w:highlight w:val="yellow"/>
-            </w:rPr>
-            <m:t>-</m:t>
+            <m:t>=Cte-</m:t>
           </m:r>
           <m:func>
             <m:funcPr>
@@ -5375,43 +4944,7 @@
                       <w:szCs w:val="24"/>
                       <w:highlight w:val="yellow"/>
                     </w:rPr>
-                    <m:t>y</m:t>
-                  </m:r>
-                  <m:r>
-                    <w:rPr>
-                      <w:rFonts w:ascii="Cambria Math" w:eastAsiaTheme="minorEastAsia" w:hAnsi="Cambria Math" w:cs="Arial"/>
-                      <w:sz w:val="24"/>
-                      <w:szCs w:val="24"/>
-                      <w:highlight w:val="yellow"/>
-                    </w:rPr>
-                    <m:t>+</m:t>
-                  </m:r>
-                  <m:r>
-                    <w:rPr>
-                      <w:rFonts w:ascii="Cambria Math" w:eastAsiaTheme="minorEastAsia" w:hAnsi="Cambria Math" w:cs="Arial"/>
-                      <w:sz w:val="24"/>
-                      <w:szCs w:val="24"/>
-                      <w:highlight w:val="yellow"/>
-                    </w:rPr>
-                    <m:t>v</m:t>
-                  </m:r>
-                  <m:r>
-                    <w:rPr>
-                      <w:rFonts w:ascii="Cambria Math" w:eastAsiaTheme="minorEastAsia" w:hAnsi="Cambria Math" w:cs="Arial"/>
-                      <w:sz w:val="24"/>
-                      <w:szCs w:val="24"/>
-                      <w:highlight w:val="yellow"/>
-                    </w:rPr>
-                    <m:t>+</m:t>
-                  </m:r>
-                  <m:r>
-                    <w:rPr>
-                      <w:rFonts w:ascii="Cambria Math" w:eastAsiaTheme="minorEastAsia" w:hAnsi="Cambria Math" w:cs="Arial"/>
-                      <w:sz w:val="24"/>
-                      <w:szCs w:val="24"/>
-                      <w:highlight w:val="yellow"/>
-                    </w:rPr>
-                    <m:t>β</m:t>
+                    <m:t>y+v+β</m:t>
                   </m:r>
                 </m:e>
               </m:d>
@@ -6913,6 +6446,8 @@
       <w:pPr>
         <w:rPr>
           <w:rFonts w:ascii="Arial" w:eastAsiaTheme="minorEastAsia" w:hAnsi="Arial" w:cs="Arial"/>
+          <w:b/>
+          <w:bCs/>
           <w:sz w:val="24"/>
           <w:szCs w:val="24"/>
         </w:rPr>
@@ -6995,39 +6530,7 @@
                   <w:sz w:val="24"/>
                   <w:szCs w:val="24"/>
                 </w:rPr>
-                <m:t>x</m:t>
-              </m:r>
-              <m:r>
-                <w:rPr>
-                  <w:rFonts w:ascii="Cambria Math" w:eastAsiaTheme="minorEastAsia" w:hAnsi="Cambria Math" w:cs="Arial"/>
-                  <w:sz w:val="24"/>
-                  <w:szCs w:val="24"/>
-                </w:rPr>
-                <m:t>+</m:t>
-              </m:r>
-              <m:r>
-                <w:rPr>
-                  <w:rFonts w:ascii="Cambria Math" w:eastAsiaTheme="minorEastAsia" w:hAnsi="Cambria Math" w:cs="Arial"/>
-                  <w:sz w:val="24"/>
-                  <w:szCs w:val="24"/>
-                </w:rPr>
-                <m:t>θ</m:t>
-              </m:r>
-              <m:r>
-                <w:rPr>
-                  <w:rFonts w:ascii="Cambria Math" w:eastAsiaTheme="minorEastAsia" w:hAnsi="Cambria Math" w:cs="Arial"/>
-                  <w:sz w:val="24"/>
-                  <w:szCs w:val="24"/>
-                </w:rPr>
-                <m:t>+</m:t>
-              </m:r>
-              <m:r>
-                <w:rPr>
-                  <w:rFonts w:ascii="Cambria Math" w:eastAsiaTheme="minorEastAsia" w:hAnsi="Cambria Math" w:cs="Arial"/>
-                  <w:sz w:val="24"/>
-                  <w:szCs w:val="24"/>
-                </w:rPr>
-                <m:t>τ</m:t>
+                <m:t>x+θ+τ</m:t>
               </m:r>
             </m:e>
           </m:d>
@@ -8561,39 +8064,7 @@
                   <w:sz w:val="24"/>
                   <w:szCs w:val="24"/>
                 </w:rPr>
-                <m:t>y</m:t>
-              </m:r>
-              <m:r>
-                <w:rPr>
-                  <w:rFonts w:ascii="Cambria Math" w:eastAsiaTheme="minorEastAsia" w:hAnsi="Cambria Math" w:cs="Arial"/>
-                  <w:sz w:val="24"/>
-                  <w:szCs w:val="24"/>
-                </w:rPr>
-                <m:t>+</m:t>
-              </m:r>
-              <m:r>
-                <w:rPr>
-                  <w:rFonts w:ascii="Cambria Math" w:eastAsiaTheme="minorEastAsia" w:hAnsi="Cambria Math" w:cs="Arial"/>
-                  <w:sz w:val="24"/>
-                  <w:szCs w:val="24"/>
-                </w:rPr>
-                <m:t>v</m:t>
-              </m:r>
-              <m:r>
-                <w:rPr>
-                  <w:rFonts w:ascii="Cambria Math" w:eastAsiaTheme="minorEastAsia" w:hAnsi="Cambria Math" w:cs="Arial"/>
-                  <w:sz w:val="24"/>
-                  <w:szCs w:val="24"/>
-                </w:rPr>
-                <m:t>+</m:t>
-              </m:r>
-              <m:r>
-                <w:rPr>
-                  <w:rFonts w:ascii="Cambria Math" w:eastAsiaTheme="minorEastAsia" w:hAnsi="Cambria Math" w:cs="Arial"/>
-                  <w:sz w:val="24"/>
-                  <w:szCs w:val="24"/>
-                </w:rPr>
-                <m:t>β</m:t>
+                <m:t>y+v+β</m:t>
               </m:r>
             </m:e>
           </m:d>
@@ -8623,15 +8094,7 @@
                   <w:sz w:val="24"/>
                   <w:szCs w:val="24"/>
                 </w:rPr>
-                <m:t>y</m:t>
-              </m:r>
-              <m:r>
-                <w:rPr>
-                  <w:rFonts w:ascii="Cambria Math" w:eastAsiaTheme="minorEastAsia" w:hAnsi="Cambria Math" w:cs="Arial"/>
-                  <w:sz w:val="24"/>
-                  <w:szCs w:val="24"/>
-                </w:rPr>
-                <m:t>-δ</m:t>
+                <m:t>y-δ</m:t>
               </m:r>
             </m:e>
           </m:d>
@@ -8959,15 +8422,7 @@
               <w:sz w:val="24"/>
               <w:szCs w:val="24"/>
             </w:rPr>
-            <m:t xml:space="preserve"> </m:t>
-          </m:r>
-          <m:r>
-            <w:rPr>
-              <w:rFonts w:ascii="Cambria Math" w:eastAsiaTheme="minorEastAsia" w:hAnsi="Cambria Math" w:cs="Arial"/>
-              <w:sz w:val="24"/>
-              <w:szCs w:val="24"/>
-            </w:rPr>
-            <m:t>sen</m:t>
+            <m:t xml:space="preserve"> sen</m:t>
           </m:r>
           <m:d>
             <m:dPr>
@@ -9185,15 +8640,7 @@
                   <w:sz w:val="24"/>
                   <w:szCs w:val="24"/>
                 </w:rPr>
-                <m:t>'</m:t>
-              </m:r>
-              <m:r>
-                <w:rPr>
-                  <w:rFonts w:ascii="Cambria Math" w:hAnsi="Cambria Math" w:cs="Arial"/>
-                  <w:sz w:val="24"/>
-                  <w:szCs w:val="24"/>
-                </w:rPr>
-                <m:t>2</m:t>
+                <m:t>'2</m:t>
               </m:r>
             </m:sup>
           </m:sSup>
@@ -9722,39 +9169,7 @@
                       <w:sz w:val="24"/>
                       <w:szCs w:val="24"/>
                     </w:rPr>
-                    <m:t>y</m:t>
-                  </m:r>
-                  <m:r>
-                    <w:rPr>
-                      <w:rFonts w:ascii="Cambria Math" w:eastAsiaTheme="minorEastAsia" w:hAnsi="Cambria Math" w:cs="Arial"/>
-                      <w:sz w:val="24"/>
-                      <w:szCs w:val="24"/>
-                    </w:rPr>
-                    <m:t>+</m:t>
-                  </m:r>
-                  <m:r>
-                    <w:rPr>
-                      <w:rFonts w:ascii="Cambria Math" w:eastAsiaTheme="minorEastAsia" w:hAnsi="Cambria Math" w:cs="Arial"/>
-                      <w:sz w:val="24"/>
-                      <w:szCs w:val="24"/>
-                    </w:rPr>
-                    <m:t>v</m:t>
-                  </m:r>
-                  <m:r>
-                    <w:rPr>
-                      <w:rFonts w:ascii="Cambria Math" w:eastAsiaTheme="minorEastAsia" w:hAnsi="Cambria Math" w:cs="Arial"/>
-                      <w:sz w:val="24"/>
-                      <w:szCs w:val="24"/>
-                    </w:rPr>
-                    <m:t>+</m:t>
-                  </m:r>
-                  <m:r>
-                    <w:rPr>
-                      <w:rFonts w:ascii="Cambria Math" w:eastAsiaTheme="minorEastAsia" w:hAnsi="Cambria Math" w:cs="Arial"/>
-                      <w:sz w:val="24"/>
-                      <w:szCs w:val="24"/>
-                    </w:rPr>
-                    <m:t>β</m:t>
+                    <m:t>y+v+β</m:t>
                   </m:r>
                 </m:e>
               </m:d>
@@ -9786,15 +9201,7 @@
                   <w:sz w:val="24"/>
                   <w:szCs w:val="24"/>
                 </w:rPr>
-                <m:t>y</m:t>
-              </m:r>
-              <m:r>
-                <w:rPr>
-                  <w:rFonts w:ascii="Cambria Math" w:eastAsiaTheme="minorEastAsia" w:hAnsi="Cambria Math" w:cs="Arial"/>
-                  <w:sz w:val="24"/>
-                  <w:szCs w:val="24"/>
-                </w:rPr>
-                <m:t>+δ</m:t>
+                <m:t>y+δ</m:t>
               </m:r>
             </m:e>
           </m:d>
@@ -9879,16 +9286,7 @@
               <w:szCs w:val="24"/>
               <w:highlight w:val="yellow"/>
             </w:rPr>
-            <m:t xml:space="preserve">= </m:t>
-          </m:r>
-          <m:r>
-            <w:rPr>
-              <w:rFonts w:ascii="Cambria Math" w:eastAsiaTheme="minorEastAsia" w:hAnsi="Cambria Math" w:cs="Arial"/>
-              <w:sz w:val="24"/>
-              <w:szCs w:val="24"/>
-              <w:highlight w:val="yellow"/>
-            </w:rPr>
-            <m:t>2</m:t>
+            <m:t>= 2</m:t>
           </m:r>
           <m:rad>
             <m:radPr>
@@ -10108,16 +9506,7 @@
               <w:szCs w:val="24"/>
               <w:highlight w:val="yellow"/>
             </w:rPr>
-            <m:t xml:space="preserve"> </m:t>
-          </m:r>
-          <m:r>
-            <w:rPr>
-              <w:rFonts w:ascii="Cambria Math" w:eastAsiaTheme="minorEastAsia" w:hAnsi="Cambria Math" w:cs="Arial"/>
-              <w:sz w:val="24"/>
-              <w:szCs w:val="24"/>
-              <w:highlight w:val="yellow"/>
-            </w:rPr>
-            <m:t>Kp</m:t>
+            <m:t xml:space="preserve"> Kp</m:t>
           </m:r>
           <m:sSup>
             <m:sSupPr>
@@ -10378,43 +9767,7 @@
                       <w:szCs w:val="24"/>
                       <w:highlight w:val="yellow"/>
                     </w:rPr>
-                    <m:t>y</m:t>
-                  </m:r>
-                  <m:r>
-                    <w:rPr>
-                      <w:rFonts w:ascii="Cambria Math" w:eastAsiaTheme="minorEastAsia" w:hAnsi="Cambria Math" w:cs="Arial"/>
-                      <w:sz w:val="24"/>
-                      <w:szCs w:val="24"/>
-                      <w:highlight w:val="yellow"/>
-                    </w:rPr>
-                    <m:t>+</m:t>
-                  </m:r>
-                  <m:r>
-                    <w:rPr>
-                      <w:rFonts w:ascii="Cambria Math" w:eastAsiaTheme="minorEastAsia" w:hAnsi="Cambria Math" w:cs="Arial"/>
-                      <w:sz w:val="24"/>
-                      <w:szCs w:val="24"/>
-                      <w:highlight w:val="yellow"/>
-                    </w:rPr>
-                    <m:t>v</m:t>
-                  </m:r>
-                  <m:r>
-                    <w:rPr>
-                      <w:rFonts w:ascii="Cambria Math" w:eastAsiaTheme="minorEastAsia" w:hAnsi="Cambria Math" w:cs="Arial"/>
-                      <w:sz w:val="24"/>
-                      <w:szCs w:val="24"/>
-                      <w:highlight w:val="yellow"/>
-                    </w:rPr>
-                    <m:t>+</m:t>
-                  </m:r>
-                  <m:r>
-                    <w:rPr>
-                      <w:rFonts w:ascii="Cambria Math" w:eastAsiaTheme="minorEastAsia" w:hAnsi="Cambria Math" w:cs="Arial"/>
-                      <w:sz w:val="24"/>
-                      <w:szCs w:val="24"/>
-                      <w:highlight w:val="yellow"/>
-                    </w:rPr>
-                    <m:t>β</m:t>
+                    <m:t>y+v+β</m:t>
                   </m:r>
                 </m:e>
               </m:d>
@@ -10515,16 +9868,7 @@
                       <w:szCs w:val="24"/>
                       <w:highlight w:val="yellow"/>
                     </w:rPr>
-                    <m:t>y</m:t>
-                  </m:r>
-                  <m:r>
-                    <w:rPr>
-                      <w:rFonts w:ascii="Cambria Math" w:eastAsiaTheme="minorEastAsia" w:hAnsi="Cambria Math" w:cs="Arial"/>
-                      <w:sz w:val="24"/>
-                      <w:szCs w:val="24"/>
-                      <w:highlight w:val="yellow"/>
-                    </w:rPr>
-                    <m:t>+δ</m:t>
+                    <m:t>y+δ</m:t>
                   </m:r>
                 </m:e>
               </m:d>
@@ -10732,6 +10076,7 @@
       <w:r>
         <w:rPr>
           <w:rFonts w:ascii="Arial" w:eastAsiaTheme="minorEastAsia" w:hAnsi="Arial" w:cs="Arial"/>
+          <w:noProof/>
           <w:sz w:val="24"/>
           <w:szCs w:val="24"/>
         </w:rPr>
@@ -10915,25 +10260,7 @@
           <w:sz w:val="24"/>
           <w:szCs w:val="24"/>
         </w:rPr>
-        <w:t xml:space="preserve">, con </w:t>
-      </w:r>
-      <w:proofErr w:type="gramStart"/>
-      <w:r>
-        <w:rPr>
-          <w:rFonts w:ascii="Arial" w:hAnsi="Arial" w:cs="Arial"/>
-          <w:sz w:val="24"/>
-          <w:szCs w:val="24"/>
-        </w:rPr>
-        <w:t>esto ,</w:t>
-      </w:r>
-      <w:proofErr w:type="gramEnd"/>
-      <w:r>
-        <w:rPr>
-          <w:rFonts w:ascii="Arial" w:hAnsi="Arial" w:cs="Arial"/>
-          <w:sz w:val="24"/>
-          <w:szCs w:val="24"/>
-        </w:rPr>
-        <w:t xml:space="preserve"> este proyecto nos brindó una experiencia invaluable en el análisis y diseño de sistemas de control para sistemas dinámicos no lineales</w:t>
+        <w:t>, con esto , este proyecto nos brindó una experiencia invaluable en el análisis y diseño de sistemas de control para sistemas dinámicos no lineales</w:t>
       </w:r>
       <w:r>
         <w:rPr>

</xml_diff>